<commit_message>
IMKSP pr4 done, TIABD pr2 and YITP pr1 defensed
</commit_message>
<xml_diff>
--- a/4th-Grade/Seventh-Semester/TIABD/ТИАБД-Московка-АА-ПР2.docx
+++ b/4th-Grade/Seventh-Semester/TIABD/ТИАБД-Московка-АА-ПР2.docx
@@ -940,31 +940,7 @@
         <w:rPr>
           <w:color w:val="000000"/>
         </w:rPr>
-        <w:t>Напишите программу, которая считывает с консоли числа (по одному в</w:t>
-      </w:r>
-      <w:r>
-        <w:rPr>
-          <w:color w:val="000000"/>
-        </w:rPr>
-        <w:t xml:space="preserve"> </w:t>
-      </w:r>
-      <w:r>
-        <w:rPr>
-          <w:color w:val="000000"/>
-        </w:rPr>
-        <w:t>строке) до тех пор, пока сумма введённых чисел не будет равна 0 и</w:t>
-      </w:r>
-      <w:r>
-        <w:rPr>
-          <w:color w:val="000000"/>
-        </w:rPr>
-        <w:t xml:space="preserve"> </w:t>
-      </w:r>
-      <w:r>
-        <w:rPr>
-          <w:color w:val="000000"/>
-        </w:rPr>
-        <w:t>после этого выводит сумму квадратов всех считанных чисел.</w:t>
+        <w:t>Напишите программу, которая считывает с консоли числа (по одному в строке) до тех пор, пока сумма введённых чисел не будет равна 0 и после этого выводит сумму квадратов всех считанных чисел.</w:t>
       </w:r>
     </w:p>
     <w:p>
@@ -983,19 +959,7 @@
         <w:rPr>
           <w:color w:val="000000"/>
         </w:rPr>
-        <w:t>Напишите программу, которая выводит последовательность чисел,</w:t>
-      </w:r>
-      <w:r>
-        <w:rPr>
-          <w:color w:val="000000"/>
-        </w:rPr>
-        <w:t xml:space="preserve"> </w:t>
-      </w:r>
-      <w:r>
-        <w:rPr>
-          <w:color w:val="000000"/>
-        </w:rPr>
-        <w:t>длинною N, где каждое число повторяется столько раз, чему оно равно.</w:t>
+        <w:t>Напишите программу, которая выводит последовательность чисел, длинною N, где каждое число повторяется столько раз, чему оно равно.</w:t>
       </w:r>
     </w:p>
     <w:p>
@@ -1010,25 +974,7 @@
         <w:rPr>
           <w:color w:val="000000"/>
         </w:rPr>
-        <w:t>На вход программе передаётся неотрицательное целое число N.</w:t>
-      </w:r>
-      <w:r>
-        <w:rPr>
-          <w:color w:val="000000"/>
-        </w:rPr>
-        <w:t xml:space="preserve"> </w:t>
-      </w:r>
-      <w:r>
-        <w:rPr>
-          <w:color w:val="000000"/>
-        </w:rPr>
-        <w:t>Например, если N = 7, то программа должна вывести 1 2 2 3 3 3 4</w:t>
-      </w:r>
-      <w:r>
-        <w:rPr>
-          <w:color w:val="000000"/>
-        </w:rPr>
-        <w:t xml:space="preserve"> </w:t>
+        <w:t xml:space="preserve">На вход программе передаётся неотрицательное целое число N. Например, если N = 7, то программа должна вывести 1 2 2 3 3 3 4 </w:t>
       </w:r>
     </w:p>
     <w:p>
@@ -1062,19 +1008,7 @@
         <w:rPr>
           <w:color w:val="000000"/>
         </w:rPr>
-        <w:t>Матрицу произвольного размера вытянуть в один вектор, не применяя</w:t>
-      </w:r>
-      <w:r>
-        <w:rPr>
-          <w:color w:val="000000"/>
-        </w:rPr>
-        <w:t xml:space="preserve"> </w:t>
-      </w:r>
-      <w:r>
-        <w:rPr>
-          <w:color w:val="000000"/>
-        </w:rPr>
-        <w:t xml:space="preserve">встроенные методы Python. </w:t>
+        <w:t xml:space="preserve">Матрицу произвольного размера вытянуть в один вектор, не применяя встроенные методы Python. </w:t>
       </w:r>
     </w:p>
     <w:p>
@@ -1089,19 +1023,7 @@
         <w:rPr>
           <w:color w:val="000000"/>
         </w:rPr>
-        <w:t>Для создания матрицы можно использовать np.random.rand(кол-во</w:t>
-      </w:r>
-      <w:r>
-        <w:rPr>
-          <w:color w:val="000000"/>
-        </w:rPr>
-        <w:t xml:space="preserve"> </w:t>
-      </w:r>
-      <w:r>
-        <w:rPr>
-          <w:color w:val="000000"/>
-        </w:rPr>
-        <w:t>строк, кол-во столбцов).</w:t>
+        <w:t>Для создания матрицы можно использовать np.random.rand(кол-во строк, кол-во столбцов).</w:t>
       </w:r>
     </w:p>
     <w:p>
@@ -2323,19 +2245,7 @@
         <w:rPr>
           <w:sz w:val="32"/>
         </w:rPr>
-        <w:t xml:space="preserve">Рисунок </w:t>
-      </w:r>
-      <w:r>
-        <w:rPr>
-          <w:sz w:val="32"/>
-        </w:rPr>
-        <w:t xml:space="preserve">9 </w:t>
-      </w:r>
-      <w:r>
-        <w:rPr>
-          <w:sz w:val="32"/>
-        </w:rPr>
-        <w:t xml:space="preserve">– Скриншот </w:t>
+        <w:t xml:space="preserve">Рисунок 9 – Скриншот </w:t>
       </w:r>
       <w:r>
         <w:rPr>
@@ -2347,19 +2257,7 @@
         <w:rPr>
           <w:sz w:val="32"/>
         </w:rPr>
-        <w:t xml:space="preserve">программного кода </w:t>
-      </w:r>
-      <w:r>
-        <w:rPr>
-          <w:sz w:val="32"/>
-        </w:rPr>
-        <w:t>пятой</w:t>
-      </w:r>
-      <w:r>
-        <w:rPr>
-          <w:sz w:val="32"/>
-        </w:rPr>
-        <w:t xml:space="preserve"> программы</w:t>
+        <w:t>программного кода пятой программы</w:t>
       </w:r>
       <w:r>
         <w:rPr>
@@ -2389,10 +2287,10 @@
         </w:rPr>
         <w:lastRenderedPageBreak/>
         <w:drawing>
-          <wp:inline distT="0" distB="0" distL="0" distR="0" wp14:anchorId="63150D7B" wp14:editId="1A79C6B4">
-            <wp:extent cx="5940425" cy="5333365"/>
-            <wp:effectExtent l="0" t="0" r="3175" b="635"/>
-            <wp:docPr id="17" name="Рисунок 17"/>
+          <wp:inline distT="0" distB="0" distL="0" distR="0" wp14:anchorId="53CBC8FF" wp14:editId="63E6B495">
+            <wp:extent cx="5940425" cy="4945380"/>
+            <wp:effectExtent l="0" t="0" r="3175" b="7620"/>
+            <wp:docPr id="2" name="Рисунок 2"/>
             <wp:cNvGraphicFramePr>
               <a:graphicFrameLocks xmlns:a="http://schemas.openxmlformats.org/drawingml/2006/main" noChangeAspect="1"/>
             </wp:cNvGraphicFramePr>
@@ -2412,7 +2310,7 @@
                   <pic:spPr>
                     <a:xfrm>
                       <a:off x="0" y="0"/>
-                      <a:ext cx="5940425" cy="5333365"/>
+                      <a:ext cx="5940425" cy="4945380"/>
                     </a:xfrm>
                     <a:prstGeom prst="rect">
                       <a:avLst/>
@@ -2448,25 +2346,7 @@
         <w:rPr>
           <w:sz w:val="32"/>
         </w:rPr>
-        <w:t xml:space="preserve"> – Скриншот </w:t>
-      </w:r>
-      <w:r>
-        <w:rPr>
-          <w:sz w:val="32"/>
-        </w:rPr>
-        <w:t xml:space="preserve">части </w:t>
-      </w:r>
-      <w:r>
-        <w:rPr>
-          <w:sz w:val="32"/>
-        </w:rPr>
-        <w:t>программного кода пятой программы</w:t>
-      </w:r>
-      <w:r>
-        <w:rPr>
-          <w:sz w:val="32"/>
-        </w:rPr>
-        <w:t xml:space="preserve"> (Часть 2)</w:t>
+        <w:t xml:space="preserve"> – Скриншот части программного кода пятой программы (Часть 2)</w:t>
       </w:r>
     </w:p>
     <w:p>
@@ -2537,13 +2417,7 @@
         <w:rPr>
           <w:sz w:val="32"/>
         </w:rPr>
-        <w:t xml:space="preserve">Рисунок </w:t>
-      </w:r>
-      <w:r>
-        <w:rPr>
-          <w:sz w:val="32"/>
-        </w:rPr>
-        <w:t>1</w:t>
+        <w:t>Рисунок 1</w:t>
       </w:r>
       <w:r>
         <w:rPr>
@@ -2631,31 +2505,7 @@
         <w:rPr>
           <w:sz w:val="32"/>
         </w:rPr>
-        <w:t>Рисунок 1</w:t>
-      </w:r>
-      <w:r>
-        <w:rPr>
-          <w:sz w:val="32"/>
-        </w:rPr>
-        <w:t>2</w:t>
-      </w:r>
-      <w:r>
-        <w:rPr>
-          <w:sz w:val="32"/>
-        </w:rPr>
-        <w:t xml:space="preserve"> – Скриншот результата выполнения </w:t>
-      </w:r>
-      <w:r>
-        <w:rPr>
-          <w:sz w:val="32"/>
-        </w:rPr>
-        <w:t>седьмого</w:t>
-      </w:r>
-      <w:r>
-        <w:rPr>
-          <w:sz w:val="32"/>
-        </w:rPr>
-        <w:t xml:space="preserve"> задания</w:t>
+        <w:t>Рисунок 12 – Скриншот результата выполнения седьмого задания</w:t>
       </w:r>
     </w:p>
     <w:p>
@@ -2718,31 +2568,7 @@
         <w:rPr>
           <w:sz w:val="32"/>
         </w:rPr>
-        <w:t>Рисунок 1</w:t>
-      </w:r>
-      <w:r>
-        <w:rPr>
-          <w:sz w:val="32"/>
-        </w:rPr>
-        <w:t>3</w:t>
-      </w:r>
-      <w:r>
-        <w:rPr>
-          <w:sz w:val="32"/>
-        </w:rPr>
-        <w:t xml:space="preserve"> – Скриншот результата выполнения </w:t>
-      </w:r>
-      <w:r>
-        <w:rPr>
-          <w:sz w:val="32"/>
-        </w:rPr>
-        <w:t>восьмого</w:t>
-      </w:r>
-      <w:r>
-        <w:rPr>
-          <w:sz w:val="32"/>
-        </w:rPr>
-        <w:t xml:space="preserve"> задания</w:t>
+        <w:t>Рисунок 13 – Скриншот результата выполнения восьмого задания</w:t>
       </w:r>
     </w:p>
     <w:p>
@@ -2813,37 +2639,7 @@
         <w:rPr>
           <w:sz w:val="32"/>
         </w:rPr>
-        <w:t>Рисунок 1</w:t>
-      </w:r>
-      <w:r>
-        <w:rPr>
-          <w:sz w:val="32"/>
-        </w:rPr>
-        <w:t>4</w:t>
-      </w:r>
-      <w:r>
-        <w:rPr>
-          <w:sz w:val="32"/>
-        </w:rPr>
-        <w:t xml:space="preserve"> – Скриншот результата выполнения </w:t>
-      </w:r>
-      <w:r>
-        <w:rPr>
-          <w:sz w:val="32"/>
-        </w:rPr>
-        <w:t>девятого и десятого</w:t>
-      </w:r>
-      <w:r>
-        <w:rPr>
-          <w:sz w:val="32"/>
-        </w:rPr>
-        <w:t xml:space="preserve"> задани</w:t>
-      </w:r>
-      <w:r>
-        <w:rPr>
-          <w:sz w:val="32"/>
-        </w:rPr>
-        <w:t>й</w:t>
+        <w:t>Рисунок 14 – Скриншот результата выполнения девятого и десятого заданий</w:t>
       </w:r>
     </w:p>
     <w:p>
@@ -2867,10 +2663,10 @@
         </w:rPr>
         <w:lastRenderedPageBreak/>
         <w:drawing>
-          <wp:inline distT="0" distB="0" distL="0" distR="0" wp14:anchorId="39BB4A56" wp14:editId="064AFE3D">
-            <wp:extent cx="5940425" cy="4100830"/>
-            <wp:effectExtent l="0" t="0" r="3175" b="0"/>
-            <wp:docPr id="23" name="Рисунок 23"/>
+          <wp:inline distT="0" distB="0" distL="0" distR="0" wp14:anchorId="30996AC0" wp14:editId="08A110E2">
+            <wp:extent cx="3486150" cy="3790950"/>
+            <wp:effectExtent l="0" t="0" r="0" b="0"/>
+            <wp:docPr id="3" name="Рисунок 3"/>
             <wp:cNvGraphicFramePr>
               <a:graphicFrameLocks xmlns:a="http://schemas.openxmlformats.org/drawingml/2006/main" noChangeAspect="1"/>
             </wp:cNvGraphicFramePr>
@@ -2890,7 +2686,7 @@
                   <pic:spPr>
                     <a:xfrm>
                       <a:off x="0" y="0"/>
-                      <a:ext cx="5940425" cy="4100830"/>
+                      <a:ext cx="3486150" cy="3790950"/>
                     </a:xfrm>
                     <a:prstGeom prst="rect">
                       <a:avLst/>
@@ -2914,31 +2710,7 @@
         <w:rPr>
           <w:sz w:val="32"/>
         </w:rPr>
-        <w:t>Рисунок 1</w:t>
-      </w:r>
-      <w:r>
-        <w:rPr>
-          <w:sz w:val="32"/>
-        </w:rPr>
-        <w:t>5</w:t>
-      </w:r>
-      <w:r>
-        <w:rPr>
-          <w:sz w:val="32"/>
-        </w:rPr>
-        <w:t xml:space="preserve"> – Скриншот результата выполнения </w:t>
-      </w:r>
-      <w:r>
-        <w:rPr>
-          <w:sz w:val="32"/>
-        </w:rPr>
-        <w:t>одиннадцатого</w:t>
-      </w:r>
-      <w:r>
-        <w:rPr>
-          <w:sz w:val="32"/>
-        </w:rPr>
-        <w:t xml:space="preserve"> задания</w:t>
+        <w:t>Рисунок 15 – Скриншот результата выполнения одиннадцатого задания</w:t>
       </w:r>
     </w:p>
     <w:p>

</xml_diff>